<commit_message>
change CFP image for London skyline
</commit_message>
<xml_diff>
--- a/docs/ISMICT_2023_CFP_v02.docx
+++ b/docs/ISMICT_2023_CFP_v02.docx
@@ -1312,10 +1312,10 @@
           <w:noProof/>
         </w:rPr>
         <w:drawing>
-          <wp:inline distT="0" distB="0" distL="0" distR="0" wp14:anchorId="401B2554" wp14:editId="75155F1B">
+          <wp:inline distT="0" distB="0" distL="0" distR="0" wp14:anchorId="401B2554" wp14:editId="49248CBB">
             <wp:extent cx="6645910" cy="2271713"/>
             <wp:effectExtent l="0" t="0" r="0" b="1905"/>
-            <wp:docPr id="5" name="Picture 1" descr="A picture containing sky, outdoor, overlooking, shore&#10;&#10;Description automatically generated">
+            <wp:docPr id="5" name="Picture 1">
               <a:extLst xmlns:a="http://schemas.openxmlformats.org/drawingml/2006/main">
                 <a:ext uri="{FF2B5EF4-FFF2-40B4-BE49-F238E27FC236}">
                   <a16:creationId xmlns:a16="http://schemas.microsoft.com/office/drawing/2014/main" id="{BC135957-6BBE-1F43-A0F5-022707C5377E}"/>
@@ -1329,7 +1329,7 @@
               <a:graphicData uri="http://schemas.openxmlformats.org/drawingml/2006/picture">
                 <pic:pic xmlns:pic="http://schemas.openxmlformats.org/drawingml/2006/picture">
                   <pic:nvPicPr>
-                    <pic:cNvPr id="5" name="Picture 1" descr="A picture containing sky, outdoor, overlooking, shore&#10;&#10;Description automatically generated">
+                    <pic:cNvPr id="5" name="Picture 1">
                       <a:extLst>
                         <a:ext uri="{FF2B5EF4-FFF2-40B4-BE49-F238E27FC236}">
                           <a16:creationId xmlns:a16="http://schemas.microsoft.com/office/drawing/2014/main" id="{BC135957-6BBE-1F43-A0F5-022707C5377E}"/>
@@ -1340,10 +1340,18 @@
                       <a:picLocks noChangeAspect="1"/>
                     </pic:cNvPicPr>
                   </pic:nvPicPr>
-                  <pic:blipFill rotWithShape="1">
-                    <a:blip r:embed="rId9"/>
-                    <a:srcRect t="15670" b="23561"/>
-                    <a:stretch/>
+                  <pic:blipFill>
+                    <a:blip r:embed="rId9" cstate="print">
+                      <a:extLst>
+                        <a:ext uri="{28A0092B-C50C-407E-A947-70E740481C1C}">
+                          <a14:useLocalDpi xmlns:a14="http://schemas.microsoft.com/office/drawing/2010/main" val="0"/>
+                        </a:ext>
+                      </a:extLst>
+                    </a:blip>
+                    <a:srcRect t="24439" b="24439"/>
+                    <a:stretch>
+                      <a:fillRect/>
+                    </a:stretch>
                   </pic:blipFill>
                   <pic:spPr bwMode="auto">
                     <a:xfrm>
@@ -2016,27 +2024,7 @@
           <w:szCs w:val="22"/>
           <w:lang w:val="en-US" w:eastAsia="it-IT"/>
         </w:rPr>
-        <w:t xml:space="preserve">Pervasive Health Care and </w:t>
-      </w:r>
-      <w:proofErr w:type="spellStart"/>
-      <w:r>
-        <w:rPr>
-          <w:rFonts w:eastAsia="Times New Roman" w:cs="Times New Roman"/>
-          <w:sz w:val="16"/>
-          <w:szCs w:val="22"/>
-          <w:lang w:val="en-US" w:eastAsia="it-IT"/>
-        </w:rPr>
-        <w:t>Patient</w:t>
-      </w:r>
-      <w:proofErr w:type="spellEnd"/>
-      <w:r>
-        <w:rPr>
-          <w:rFonts w:eastAsia="Times New Roman" w:cs="Times New Roman"/>
-          <w:sz w:val="16"/>
-          <w:szCs w:val="22"/>
-          <w:lang w:val="en-US" w:eastAsia="it-IT"/>
-        </w:rPr>
-        <w:t xml:space="preserve"> Monitoring</w:t>
+        <w:t>Pervasive Health Care and Patient Monitoring</w:t>
       </w:r>
     </w:p>
     <w:p>
@@ -2057,7 +2045,6 @@
           <w:lang w:val="en-US" w:eastAsia="it-IT"/>
         </w:rPr>
       </w:pPr>
-      <w:proofErr w:type="spellStart"/>
       <w:r>
         <w:rPr>
           <w:rFonts w:eastAsia="Times New Roman" w:cs="Times New Roman"/>
@@ -2065,37 +2052,7 @@
           <w:szCs w:val="22"/>
           <w:lang w:val="en-US" w:eastAsia="it-IT"/>
         </w:rPr>
-        <w:t>Microwave</w:t>
-      </w:r>
-      <w:proofErr w:type="spellEnd"/>
-      <w:r>
-        <w:rPr>
-          <w:rFonts w:eastAsia="Times New Roman" w:cs="Times New Roman"/>
-          <w:sz w:val="16"/>
-          <w:szCs w:val="22"/>
-          <w:lang w:val="en-US" w:eastAsia="it-IT"/>
-        </w:rPr>
-        <w:t xml:space="preserve"> Sensing Techniques for </w:t>
-      </w:r>
-      <w:proofErr w:type="spellStart"/>
-      <w:r>
-        <w:rPr>
-          <w:rFonts w:eastAsia="Times New Roman" w:cs="Times New Roman"/>
-          <w:sz w:val="16"/>
-          <w:szCs w:val="22"/>
-          <w:lang w:val="en-US" w:eastAsia="it-IT"/>
-        </w:rPr>
-        <w:t>Medical</w:t>
-      </w:r>
-      <w:proofErr w:type="spellEnd"/>
-      <w:r>
-        <w:rPr>
-          <w:rFonts w:eastAsia="Times New Roman" w:cs="Times New Roman"/>
-          <w:sz w:val="16"/>
-          <w:szCs w:val="22"/>
-          <w:lang w:val="en-US" w:eastAsia="it-IT"/>
-        </w:rPr>
-        <w:t xml:space="preserve"> Applications</w:t>
+        <w:t>Microwave Sensing Techniques for Medical Applications</w:t>
       </w:r>
     </w:p>
     <w:p>
@@ -2116,7 +2073,6 @@
           <w:lang w:val="en-US" w:eastAsia="it-IT"/>
         </w:rPr>
       </w:pPr>
-      <w:proofErr w:type="spellStart"/>
       <w:r>
         <w:rPr>
           <w:rFonts w:eastAsia="Times New Roman" w:cs="Times New Roman"/>
@@ -2124,57 +2080,7 @@
           <w:szCs w:val="22"/>
           <w:lang w:val="en-US" w:eastAsia="it-IT"/>
         </w:rPr>
-        <w:t>Bio</w:t>
-      </w:r>
-      <w:proofErr w:type="spellEnd"/>
-      <w:r>
-        <w:rPr>
-          <w:rFonts w:eastAsia="Times New Roman" w:cs="Times New Roman"/>
-          <w:sz w:val="16"/>
-          <w:szCs w:val="22"/>
-          <w:lang w:val="en-US" w:eastAsia="it-IT"/>
-        </w:rPr>
-        <w:t>/</w:t>
-      </w:r>
-      <w:proofErr w:type="spellStart"/>
-      <w:r>
-        <w:rPr>
-          <w:rFonts w:eastAsia="Times New Roman" w:cs="Times New Roman"/>
-          <w:sz w:val="16"/>
-          <w:szCs w:val="22"/>
-          <w:lang w:val="en-US" w:eastAsia="it-IT"/>
-        </w:rPr>
-        <w:t>Molecular</w:t>
-      </w:r>
-      <w:proofErr w:type="spellEnd"/>
-      <w:r>
-        <w:rPr>
-          <w:rFonts w:eastAsia="Times New Roman" w:cs="Times New Roman"/>
-          <w:sz w:val="16"/>
-          <w:szCs w:val="22"/>
-          <w:lang w:val="en-US" w:eastAsia="it-IT"/>
-        </w:rPr>
-        <w:t xml:space="preserve"> </w:t>
-      </w:r>
-      <w:proofErr w:type="spellStart"/>
-      <w:r>
-        <w:rPr>
-          <w:rFonts w:eastAsia="Times New Roman" w:cs="Times New Roman"/>
-          <w:sz w:val="16"/>
-          <w:szCs w:val="22"/>
-          <w:lang w:val="en-US" w:eastAsia="it-IT"/>
-        </w:rPr>
-        <w:t>Communication</w:t>
-      </w:r>
-      <w:proofErr w:type="spellEnd"/>
-      <w:r>
-        <w:rPr>
-          <w:rFonts w:eastAsia="Times New Roman" w:cs="Times New Roman"/>
-          <w:sz w:val="16"/>
-          <w:szCs w:val="22"/>
-          <w:lang w:val="en-US" w:eastAsia="it-IT"/>
-        </w:rPr>
-        <w:t xml:space="preserve"> and Computing for Medicine</w:t>
+        <w:t>Bio/Molecular Communication and Computing for Medicine</w:t>
       </w:r>
     </w:p>
     <w:p>
@@ -2258,39 +2164,8 @@
           <w:szCs w:val="22"/>
           <w:lang w:val="en-US" w:eastAsia="it-IT"/>
         </w:rPr>
-        <w:t>Internet of M</w:t>
-      </w:r>
-      <w:proofErr w:type="spellStart"/>
-      <w:r>
-        <w:rPr>
-          <w:rFonts w:eastAsia="Times New Roman" w:cs="Times New Roman"/>
-          <w:sz w:val="16"/>
-          <w:szCs w:val="22"/>
-          <w:lang w:val="en-US" w:eastAsia="it-IT"/>
-        </w:rPr>
-        <w:t>edical</w:t>
-      </w:r>
-      <w:proofErr w:type="spellEnd"/>
-      <w:r>
-        <w:rPr>
-          <w:rFonts w:eastAsia="Times New Roman" w:cs="Times New Roman"/>
-          <w:sz w:val="16"/>
-          <w:szCs w:val="22"/>
-          <w:lang w:val="en-US" w:eastAsia="it-IT"/>
-        </w:rPr>
-        <w:t xml:space="preserve"> </w:t>
-      </w:r>
-      <w:proofErr w:type="spellStart"/>
-      <w:r>
-        <w:rPr>
-          <w:rFonts w:eastAsia="Times New Roman" w:cs="Times New Roman"/>
-          <w:sz w:val="16"/>
-          <w:szCs w:val="22"/>
-          <w:lang w:val="en-US" w:eastAsia="it-IT"/>
-        </w:rPr>
-        <w:t>Things</w:t>
-      </w:r>
-      <w:proofErr w:type="spellEnd"/>
+        <w:t>Internet of Medical Things</w:t>
+      </w:r>
     </w:p>
     <w:p>
       <w:pPr>
@@ -2345,27 +2220,7 @@
           <w:szCs w:val="22"/>
           <w:lang w:val="en-US" w:eastAsia="it-IT"/>
         </w:rPr>
-        <w:t xml:space="preserve">Wearable and </w:t>
-      </w:r>
-      <w:proofErr w:type="spellStart"/>
-      <w:r>
-        <w:rPr>
-          <w:rFonts w:eastAsia="Times New Roman" w:cs="Times New Roman"/>
-          <w:sz w:val="16"/>
-          <w:szCs w:val="22"/>
-          <w:lang w:val="en-US" w:eastAsia="it-IT"/>
-        </w:rPr>
-        <w:t>Implantable</w:t>
-      </w:r>
-      <w:proofErr w:type="spellEnd"/>
-      <w:r>
-        <w:rPr>
-          <w:rFonts w:eastAsia="Times New Roman" w:cs="Times New Roman"/>
-          <w:sz w:val="16"/>
-          <w:szCs w:val="22"/>
-          <w:lang w:val="en-US" w:eastAsia="it-IT"/>
-        </w:rPr>
-        <w:t xml:space="preserve"> Devices</w:t>
+        <w:t>Wearable and Implantable Devices</w:t>
       </w:r>
     </w:p>
     <w:p>
@@ -2638,17 +2493,7 @@
           <w:sz w:val="18"/>
           <w:lang w:val="en-US"/>
         </w:rPr>
-        <w:t>Publication</w:t>
-      </w:r>
-      <w:r>
-        <w:rPr>
-          <w:b/>
-          <w:bCs/>
-          <w:i/>
-          <w:sz w:val="18"/>
-          <w:lang w:val="en-US"/>
-        </w:rPr>
-        <w:t xml:space="preserve"> Chairs</w:t>
+        <w:t>Publication Chairs</w:t>
       </w:r>
     </w:p>
     <w:p>
@@ -4949,6 +4794,7 @@
   <w:style w:type="character" w:default="1" w:styleId="DefaultParagraphFont">
     <w:name w:val="Default Paragraph Font"/>
     <w:uiPriority w:val="1"/>
+    <w:semiHidden/>
     <w:unhideWhenUsed/>
   </w:style>
   <w:style w:type="table" w:default="1" w:styleId="TableNormal">

</xml_diff>